<commit_message>
Added template for test plan
</commit_message>
<xml_diff>
--- a/Documentation/Test_Plan/Industrial_Consulting_Test_Plan.docx
+++ b/Documentation/Test_Plan/Industrial_Consulting_Test_Plan.docx
@@ -266,12 +266,19 @@
             <w:pPr>
               <w:spacing w:line="360" w:lineRule="auto"/>
               <w:ind w:left="0" w:firstLine="0"/>
-              <w:jc w:val="left"/>
-              <w:rPr>
-                <w:sz w:val="24"/>
-                <w:szCs w:val="24"/>
-              </w:rPr>
-            </w:pPr>
+              <w:jc w:val="center"/>
+              <w:rPr>
+                <w:sz w:val="24"/>
+                <w:szCs w:val="24"/>
+              </w:rPr>
+            </w:pPr>
+            <w:r>
+              <w:rPr>
+                <w:sz w:val="24"/>
+                <w:szCs w:val="24"/>
+              </w:rPr>
+              <w:t>Edit URL</w:t>
+            </w:r>
           </w:p>
         </w:tc>
         <w:tc>
@@ -288,6 +295,13 @@
                 <w:szCs w:val="24"/>
               </w:rPr>
             </w:pPr>
+            <w:r>
+              <w:rPr>
+                <w:sz w:val="24"/>
+                <w:szCs w:val="24"/>
+              </w:rPr>
+              <w:t>Dashboard will allow URL to be changed</w:t>
+            </w:r>
           </w:p>
         </w:tc>
         <w:tc>
@@ -355,7 +369,7 @@
             <w:pPr>
               <w:spacing w:line="360" w:lineRule="auto"/>
               <w:ind w:left="0" w:firstLine="0"/>
-              <w:jc w:val="left"/>
+              <w:jc w:val="center"/>
               <w:rPr>
                 <w:sz w:val="24"/>
                 <w:szCs w:val="24"/>

</xml_diff>